<commit_message>
python test is  fixed
</commit_message>
<xml_diff>
--- a/docs/SerumFIXProtocol.docx
+++ b/docs/SerumFIXProtocol.docx
@@ -282,6 +282,10 @@
       <w:pPr>
         <w:spacing w:after="57" w:line="259" w:lineRule="auto"/>
         <w:ind w:left="369" w:right="0"/>
+        <w:rPr>
+          <w:color w:val="1155CC"/>
+          <w:sz w:val="22"/>
+        </w:rPr>
       </w:pPr>
       <w:r>
         <w:rPr>
@@ -301,8 +305,43 @@
     </w:p>
     <w:p>
       <w:pPr>
+        <w:rPr>
+          <w:color w:val="4472C4" w:themeColor="accent5"/>
+          <w:sz w:val="22"/>
+          <w:u w:val="single"/>
+        </w:rPr>
+      </w:pPr>
+      <w:r>
+        <w:rPr>
+          <w:color w:val="0070C0"/>
+          <w:sz w:val="22"/>
+        </w:rPr>
+        <w:t xml:space="preserve">        </w:t>
+      </w:r>
+      <w:r>
+        <w:rPr>
+          <w:color w:val="0070C0"/>
+          <w:sz w:val="22"/>
+        </w:rPr>
+        <w:t xml:space="preserve">    </w:t>
+      </w:r>
+      <w:r>
+        <w:rPr>
+          <w:color w:val="4472C4" w:themeColor="accent5"/>
+          <w:sz w:val="22"/>
+          <w:u w:val="single"/>
+        </w:rPr>
+        <w:t xml:space="preserve">Security List Request (x) </w:t>
+      </w:r>
+    </w:p>
+    <w:p>
+      <w:pPr>
         <w:spacing w:after="57" w:line="259" w:lineRule="auto"/>
         <w:ind w:left="713" w:right="0"/>
+        <w:rPr>
+          <w:color w:val="1155CC"/>
+          <w:sz w:val="22"/>
+        </w:rPr>
       </w:pPr>
       <w:r>
         <w:rPr>
@@ -322,6 +361,34 @@
     </w:p>
     <w:p>
       <w:pPr>
+        <w:rPr>
+          <w:color w:val="4472C4" w:themeColor="accent5"/>
+          <w:sz w:val="22"/>
+          <w:u w:val="single"/>
+        </w:rPr>
+      </w:pPr>
+      <w:r>
+        <w:t xml:space="preserve">                </w:t>
+      </w:r>
+      <w:r>
+        <w:rPr>
+          <w:color w:val="4472C4" w:themeColor="accent5"/>
+          <w:sz w:val="22"/>
+          <w:u w:val="single"/>
+        </w:rPr>
+        <w:t xml:space="preserve">Security List </w:t>
+      </w:r>
+      <w:r>
+        <w:rPr>
+          <w:color w:val="4472C4" w:themeColor="accent5"/>
+          <w:sz w:val="22"/>
+          <w:u w:val="single"/>
+        </w:rPr>
+        <w:t>(y)</w:t>
+      </w:r>
+    </w:p>
+    <w:p>
+      <w:pPr>
         <w:spacing w:after="57" w:line="259" w:lineRule="auto"/>
         <w:ind w:left="713" w:right="0"/>
       </w:pPr>
@@ -370,11 +437,15 @@
       <w:pPr>
         <w:spacing w:after="57" w:line="259" w:lineRule="auto"/>
         <w:ind w:left="713" w:right="0"/>
+        <w:rPr>
+          <w:u w:val="single"/>
+        </w:rPr>
       </w:pPr>
       <w:r>
         <w:rPr>
           <w:color w:val="1155CC"/>
           <w:sz w:val="22"/>
+          <w:u w:val="single"/>
         </w:rPr>
         <w:t>Market Data Imcremental Snapsh</w:t>
       </w:r>
@@ -382,6 +453,7 @@
         <w:rPr>
           <w:color w:val="1155CC"/>
           <w:sz w:val="22"/>
+          <w:u w:val="single"/>
         </w:rPr>
         <w:t>ot (X)</w:t>
       </w:r>
@@ -700,6 +772,7 @@
                 <w:rFonts w:ascii="Courier New" w:eastAsia="Courier New" w:hAnsi="Courier New" w:cs="Courier New"/>
                 <w:sz w:val="18"/>
               </w:rPr>
+              <w:lastRenderedPageBreak/>
               <w:t xml:space="preserve">8 </w:t>
             </w:r>
           </w:p>
@@ -801,7 +874,6 @@
                 <w:rFonts w:ascii="Courier New" w:eastAsia="Courier New" w:hAnsi="Courier New" w:cs="Courier New"/>
                 <w:sz w:val="18"/>
               </w:rPr>
-              <w:lastRenderedPageBreak/>
               <w:t xml:space="preserve">9 </w:t>
             </w:r>
           </w:p>
@@ -6197,6 +6269,9 @@
       <w:r>
         <w:t xml:space="preserve">Security List </w:t>
       </w:r>
+      <w:r>
+        <w:t>(y)</w:t>
+      </w:r>
     </w:p>
     <w:p>
       <w:pPr>
@@ -6877,15 +6952,7 @@
                 <w:szCs w:val="16"/>
               </w:rPr>
               <w:tab/>
-              <w:t xml:space="preserve">Invalid or </w:t>
-            </w:r>
-            <w:bookmarkStart w:id="0" w:name="_GoBack"/>
-            <w:bookmarkEnd w:id="0"/>
-            <w:r>
-              <w:rPr>
-                <w:szCs w:val="16"/>
-              </w:rPr>
-              <w:t>unsupported request</w:t>
+              <w:t>Invalid or unsupported request</w:t>
             </w:r>
           </w:p>
           <w:p>
@@ -7047,6 +7114,19 @@
                 <w:szCs w:val="16"/>
               </w:rPr>
             </w:pPr>
+          </w:p>
+          <w:p>
+            <w:pPr>
+              <w:rPr>
+                <w:szCs w:val="16"/>
+              </w:rPr>
+            </w:pPr>
+            <w:r>
+              <w:rPr>
+                <w:szCs w:val="16"/>
+              </w:rPr>
+              <w:t>SecurityExhange and Symbol(pool name) included</w:t>
+            </w:r>
           </w:p>
         </w:tc>
       </w:tr>
@@ -9282,7 +9362,23 @@
                 <w:rFonts w:ascii="Courier New" w:eastAsia="Courier New" w:hAnsi="Courier New" w:cs="Courier New"/>
                 <w:sz w:val="18"/>
               </w:rPr>
-              <w:t xml:space="preserve">MDRecRejReason </w:t>
+              <w:t>MDRecR</w:t>
+            </w:r>
+            <w:bookmarkStart w:id="0" w:name="_GoBack"/>
+            <w:bookmarkEnd w:id="0"/>
+            <w:r>
+              <w:rPr>
+                <w:rFonts w:ascii="Courier New" w:eastAsia="Courier New" w:hAnsi="Courier New" w:cs="Courier New"/>
+                <w:sz w:val="18"/>
+              </w:rPr>
+              <w:t>ej</w:t>
+            </w:r>
+            <w:r>
+              <w:rPr>
+                <w:rFonts w:ascii="Courier New" w:eastAsia="Courier New" w:hAnsi="Courier New" w:cs="Courier New"/>
+                <w:sz w:val="18"/>
+              </w:rPr>
+              <w:t xml:space="preserve">Reason </w:t>
             </w:r>
           </w:p>
         </w:tc>
@@ -16626,14 +16722,27 @@
       </w:rPr>
       <w:t>/</w:t>
     </w:r>
-    <w:fldSimple w:instr=" NUMPAGES   \* MERGEFORMAT ">
-      <w:r>
-        <w:rPr>
-          <w:sz w:val="12"/>
-        </w:rPr>
-        <w:t>18</w:t>
-      </w:r>
-    </w:fldSimple>
+    <w:r>
+      <w:fldChar w:fldCharType="begin"/>
+    </w:r>
+    <w:r>
+      <w:instrText xml:space="preserve"> NUMPAGES   \* MERGEFORMAT </w:instrText>
+    </w:r>
+    <w:r>
+      <w:fldChar w:fldCharType="separate"/>
+    </w:r>
+    <w:r>
+      <w:rPr>
+        <w:sz w:val="12"/>
+      </w:rPr>
+      <w:t>18</w:t>
+    </w:r>
+    <w:r>
+      <w:rPr>
+        <w:sz w:val="12"/>
+      </w:rPr>
+      <w:fldChar w:fldCharType="end"/>
+    </w:r>
     <w:r>
       <w:rPr>
         <w:sz w:val="12"/>
@@ -16703,15 +16812,29 @@
       </w:rPr>
       <w:t>/</w:t>
     </w:r>
-    <w:fldSimple w:instr=" NUMPAGES   \* MERGEFORMAT ">
-      <w:r>
-        <w:rPr>
-          <w:noProof/>
-          <w:sz w:val="12"/>
-        </w:rPr>
-        <w:t>1</w:t>
-      </w:r>
-    </w:fldSimple>
+    <w:r>
+      <w:fldChar w:fldCharType="begin"/>
+    </w:r>
+    <w:r>
+      <w:instrText xml:space="preserve"> NUMPAGES   \* MERGEFORMAT </w:instrText>
+    </w:r>
+    <w:r>
+      <w:fldChar w:fldCharType="separate"/>
+    </w:r>
+    <w:r>
+      <w:rPr>
+        <w:noProof/>
+        <w:sz w:val="12"/>
+      </w:rPr>
+      <w:t>1</w:t>
+    </w:r>
+    <w:r>
+      <w:rPr>
+        <w:noProof/>
+        <w:sz w:val="12"/>
+      </w:rPr>
+      <w:fldChar w:fldCharType="end"/>
+    </w:r>
     <w:r>
       <w:rPr>
         <w:sz w:val="12"/>
@@ -16826,14 +16949,27 @@
       </w:rPr>
       <w:t>/</w:t>
     </w:r>
-    <w:fldSimple w:instr=" NUMPAGES   \* MERGEFORMAT ">
-      <w:r>
-        <w:rPr>
-          <w:sz w:val="12"/>
-        </w:rPr>
-        <w:t>18</w:t>
-      </w:r>
-    </w:fldSimple>
+    <w:r>
+      <w:fldChar w:fldCharType="begin"/>
+    </w:r>
+    <w:r>
+      <w:instrText xml:space="preserve"> NUMPAGES   \* MERGEFORMAT </w:instrText>
+    </w:r>
+    <w:r>
+      <w:fldChar w:fldCharType="separate"/>
+    </w:r>
+    <w:r>
+      <w:rPr>
+        <w:sz w:val="12"/>
+      </w:rPr>
+      <w:t>18</w:t>
+    </w:r>
+    <w:r>
+      <w:rPr>
+        <w:sz w:val="12"/>
+      </w:rPr>
+      <w:fldChar w:fldCharType="end"/>
+    </w:r>
     <w:r>
       <w:rPr>
         <w:sz w:val="12"/>
@@ -22496,6 +22632,21 @@
       <w:szCs w:val="24"/>
     </w:rPr>
   </w:style>
+  <w:style w:type="paragraph" w:styleId="NoSpacing">
+    <w:name w:val="No Spacing"/>
+    <w:uiPriority w:val="1"/>
+    <w:qFormat/>
+    <w:rsid w:val="0074366A"/>
+    <w:pPr>
+      <w:spacing w:after="0" w:line="240" w:lineRule="auto"/>
+      <w:ind w:left="10" w:right="24" w:hanging="10"/>
+    </w:pPr>
+    <w:rPr>
+      <w:rFonts w:ascii="Arial" w:eastAsia="Arial" w:hAnsi="Arial" w:cs="Arial"/>
+      <w:color w:val="000000"/>
+      <w:sz w:val="16"/>
+    </w:rPr>
+  </w:style>
 </w:styles>
 </file>
 

</xml_diff>

<commit_message>
python client  fixed,  FIX doc fixed
</commit_message>
<xml_diff>
--- a/docs/SerumFIXProtocol.docx
+++ b/docs/SerumFIXProtocol.docx
@@ -376,15 +376,7 @@
           <w:sz w:val="22"/>
           <w:u w:val="single"/>
         </w:rPr>
-        <w:t xml:space="preserve">Security List </w:t>
-      </w:r>
-      <w:r>
-        <w:rPr>
-          <w:color w:val="4472C4" w:themeColor="accent5"/>
-          <w:sz w:val="22"/>
-          <w:u w:val="single"/>
-        </w:rPr>
-        <w:t>(y)</w:t>
+        <w:t>Security List (y)</w:t>
       </w:r>
     </w:p>
     <w:p>
@@ -7370,10 +7362,10 @@
         <w:tblLook w:val="04A0" w:firstRow="1" w:lastRow="0" w:firstColumn="1" w:lastColumn="0" w:noHBand="0" w:noVBand="1"/>
       </w:tblPr>
       <w:tblGrid>
-        <w:gridCol w:w="675"/>
-        <w:gridCol w:w="1631"/>
-        <w:gridCol w:w="1332"/>
-        <w:gridCol w:w="5354"/>
+        <w:gridCol w:w="667"/>
+        <w:gridCol w:w="1956"/>
+        <w:gridCol w:w="1311"/>
+        <w:gridCol w:w="5058"/>
       </w:tblGrid>
       <w:tr>
         <w:trPr>
@@ -7453,7 +7445,7 @@
         </w:tc>
         <w:tc>
           <w:tcPr>
-            <w:tcW w:w="5355" w:type="dxa"/>
+            <w:tcW w:w="5354" w:type="dxa"/>
             <w:tcBorders>
               <w:top w:val="single" w:sz="6" w:space="0" w:color="000000"/>
               <w:left w:val="single" w:sz="6" w:space="0" w:color="000000"/>
@@ -7554,7 +7546,7 @@
         </w:tc>
         <w:tc>
           <w:tcPr>
-            <w:tcW w:w="5355" w:type="dxa"/>
+            <w:tcW w:w="5354" w:type="dxa"/>
             <w:tcBorders>
               <w:top w:val="single" w:sz="6" w:space="0" w:color="000000"/>
               <w:left w:val="single" w:sz="6" w:space="0" w:color="000000"/>
@@ -7655,7 +7647,7 @@
         </w:tc>
         <w:tc>
           <w:tcPr>
-            <w:tcW w:w="5355" w:type="dxa"/>
+            <w:tcW w:w="5354" w:type="dxa"/>
             <w:tcBorders>
               <w:top w:val="single" w:sz="6" w:space="0" w:color="000000"/>
               <w:left w:val="single" w:sz="6" w:space="0" w:color="000000"/>
@@ -7756,7 +7748,7 @@
         </w:tc>
         <w:tc>
           <w:tcPr>
-            <w:tcW w:w="5355" w:type="dxa"/>
+            <w:tcW w:w="5354" w:type="dxa"/>
             <w:tcBorders>
               <w:top w:val="single" w:sz="6" w:space="0" w:color="000000"/>
               <w:left w:val="single" w:sz="6" w:space="0" w:color="000000"/>
@@ -7796,6 +7788,130 @@
                 <w:sz w:val="18"/>
               </w:rPr>
               <w:t xml:space="preserve">”. </w:t>
+            </w:r>
+          </w:p>
+        </w:tc>
+      </w:tr>
+      <w:tr>
+        <w:trPr>
+          <w:trHeight w:val="643"/>
+        </w:trPr>
+        <w:tc>
+          <w:tcPr>
+            <w:tcW w:w="675" w:type="dxa"/>
+            <w:tcBorders>
+              <w:top w:val="single" w:sz="6" w:space="0" w:color="000000"/>
+              <w:left w:val="single" w:sz="6" w:space="0" w:color="000000"/>
+              <w:bottom w:val="single" w:sz="6" w:space="0" w:color="000000"/>
+              <w:right w:val="single" w:sz="6" w:space="0" w:color="000000"/>
+            </w:tcBorders>
+          </w:tcPr>
+          <w:p>
+            <w:pPr>
+              <w:spacing w:after="0" w:line="259" w:lineRule="auto"/>
+              <w:ind w:left="2" w:right="0" w:firstLine="0"/>
+              <w:rPr>
+                <w:rFonts w:ascii="Courier New" w:eastAsia="Courier New" w:hAnsi="Courier New" w:cs="Courier New"/>
+                <w:sz w:val="18"/>
+              </w:rPr>
+            </w:pPr>
+            <w:r>
+              <w:rPr>
+                <w:rFonts w:ascii="Courier New" w:eastAsia="Courier New" w:hAnsi="Courier New" w:cs="Courier New"/>
+                <w:sz w:val="18"/>
+              </w:rPr>
+              <w:t>207</w:t>
+            </w:r>
+          </w:p>
+        </w:tc>
+        <w:tc>
+          <w:tcPr>
+            <w:tcW w:w="1631" w:type="dxa"/>
+            <w:tcBorders>
+              <w:top w:val="single" w:sz="6" w:space="0" w:color="000000"/>
+              <w:left w:val="single" w:sz="6" w:space="0" w:color="000000"/>
+              <w:bottom w:val="single" w:sz="6" w:space="0" w:color="000000"/>
+              <w:right w:val="single" w:sz="6" w:space="0" w:color="000000"/>
+            </w:tcBorders>
+          </w:tcPr>
+          <w:p>
+            <w:pPr>
+              <w:spacing w:after="0" w:line="259" w:lineRule="auto"/>
+              <w:ind w:left="0" w:right="0" w:firstLine="0"/>
+              <w:rPr>
+                <w:rFonts w:ascii="Courier New" w:eastAsia="Courier New" w:hAnsi="Courier New" w:cs="Courier New"/>
+                <w:sz w:val="18"/>
+              </w:rPr>
+            </w:pPr>
+            <w:r>
+              <w:rPr>
+                <w:rFonts w:ascii="Courier New" w:eastAsia="Courier New" w:hAnsi="Courier New" w:cs="Courier New"/>
+                <w:sz w:val="18"/>
+              </w:rPr>
+              <w:t>Secur</w:t>
+            </w:r>
+            <w:r>
+              <w:rPr>
+                <w:rFonts w:ascii="Courier New" w:eastAsia="Courier New" w:hAnsi="Courier New" w:cs="Courier New"/>
+                <w:sz w:val="18"/>
+              </w:rPr>
+              <w:t>ityExchange</w:t>
+            </w:r>
+          </w:p>
+        </w:tc>
+        <w:tc>
+          <w:tcPr>
+            <w:tcW w:w="1332" w:type="dxa"/>
+            <w:tcBorders>
+              <w:top w:val="single" w:sz="6" w:space="0" w:color="000000"/>
+              <w:left w:val="single" w:sz="6" w:space="0" w:color="000000"/>
+              <w:bottom w:val="single" w:sz="6" w:space="0" w:color="000000"/>
+              <w:right w:val="single" w:sz="6" w:space="0" w:color="000000"/>
+            </w:tcBorders>
+          </w:tcPr>
+          <w:p>
+            <w:pPr>
+              <w:spacing w:after="0" w:line="259" w:lineRule="auto"/>
+              <w:ind w:left="0" w:right="0" w:firstLine="0"/>
+              <w:rPr>
+                <w:rFonts w:ascii="Courier New" w:eastAsia="Courier New" w:hAnsi="Courier New" w:cs="Courier New"/>
+                <w:sz w:val="18"/>
+              </w:rPr>
+            </w:pPr>
+            <w:r>
+              <w:rPr>
+                <w:rFonts w:ascii="Courier New" w:eastAsia="Courier New" w:hAnsi="Courier New" w:cs="Courier New"/>
+                <w:sz w:val="18"/>
+              </w:rPr>
+              <w:t>Y</w:t>
+            </w:r>
+          </w:p>
+        </w:tc>
+        <w:tc>
+          <w:tcPr>
+            <w:tcW w:w="5354" w:type="dxa"/>
+            <w:tcBorders>
+              <w:top w:val="single" w:sz="6" w:space="0" w:color="000000"/>
+              <w:left w:val="single" w:sz="6" w:space="0" w:color="000000"/>
+              <w:bottom w:val="single" w:sz="6" w:space="0" w:color="000000"/>
+              <w:right w:val="single" w:sz="6" w:space="0" w:color="000000"/>
+            </w:tcBorders>
+          </w:tcPr>
+          <w:p>
+            <w:pPr>
+              <w:spacing w:after="0" w:line="259" w:lineRule="auto"/>
+              <w:ind w:left="0" w:right="0" w:firstLine="0"/>
+              <w:rPr>
+                <w:rFonts w:ascii="Courier New" w:eastAsia="Courier New" w:hAnsi="Courier New" w:cs="Courier New"/>
+                <w:sz w:val="18"/>
+              </w:rPr>
+            </w:pPr>
+            <w:r>
+              <w:rPr>
+                <w:rFonts w:ascii="Courier New" w:eastAsia="Courier New" w:hAnsi="Courier New" w:cs="Courier New"/>
+                <w:sz w:val="18"/>
+              </w:rPr>
+              <w:t xml:space="preserve">Desctination, for instance Serum </w:t>
             </w:r>
           </w:p>
         </w:tc>
@@ -7878,7 +7994,7 @@
         </w:tc>
         <w:tc>
           <w:tcPr>
-            <w:tcW w:w="5355" w:type="dxa"/>
+            <w:tcW w:w="5354" w:type="dxa"/>
             <w:tcBorders>
               <w:top w:val="single" w:sz="6" w:space="0" w:color="000000"/>
               <w:left w:val="single" w:sz="6" w:space="0" w:color="000000"/>
@@ -7982,7 +8098,7 @@
         </w:tc>
         <w:tc>
           <w:tcPr>
-            <w:tcW w:w="5355" w:type="dxa"/>
+            <w:tcW w:w="5354" w:type="dxa"/>
             <w:tcBorders>
               <w:top w:val="single" w:sz="6" w:space="0" w:color="000000"/>
               <w:left w:val="single" w:sz="6" w:space="0" w:color="000000"/>
@@ -8097,7 +8213,7 @@
         </w:tc>
         <w:tc>
           <w:tcPr>
-            <w:tcW w:w="5355" w:type="dxa"/>
+            <w:tcW w:w="5354" w:type="dxa"/>
             <w:tcBorders>
               <w:top w:val="single" w:sz="6" w:space="0" w:color="000000"/>
               <w:left w:val="single" w:sz="6" w:space="0" w:color="000000"/>
@@ -8182,109 +8298,6 @@
               </w:rPr>
               <w:t xml:space="preserve">= Trade </w:t>
             </w:r>
-          </w:p>
-        </w:tc>
-      </w:tr>
-      <w:tr>
-        <w:trPr>
-          <w:trHeight w:val="1272"/>
-        </w:trPr>
-        <w:tc>
-          <w:tcPr>
-            <w:tcW w:w="675" w:type="dxa"/>
-            <w:tcBorders>
-              <w:top w:val="single" w:sz="6" w:space="0" w:color="000000"/>
-              <w:left w:val="single" w:sz="6" w:space="0" w:color="000000"/>
-              <w:bottom w:val="single" w:sz="6" w:space="0" w:color="000000"/>
-              <w:right w:val="single" w:sz="6" w:space="0" w:color="000000"/>
-            </w:tcBorders>
-            <w:shd w:val="clear" w:color="auto" w:fill="EFEFEF"/>
-          </w:tcPr>
-          <w:p>
-            <w:pPr>
-              <w:spacing w:after="0" w:line="259" w:lineRule="auto"/>
-              <w:ind w:left="2" w:right="0" w:firstLine="0"/>
-              <w:rPr>
-                <w:rFonts w:ascii="Courier New" w:eastAsia="Courier New" w:hAnsi="Courier New" w:cs="Courier New"/>
-                <w:sz w:val="18"/>
-              </w:rPr>
-            </w:pPr>
-          </w:p>
-          <w:p>
-            <w:pPr>
-              <w:spacing w:after="0" w:line="259" w:lineRule="auto"/>
-              <w:ind w:left="2" w:right="0" w:firstLine="0"/>
-              <w:rPr>
-                <w:rFonts w:ascii="Courier New" w:eastAsia="Courier New" w:hAnsi="Courier New" w:cs="Courier New"/>
-                <w:sz w:val="18"/>
-              </w:rPr>
-            </w:pPr>
-          </w:p>
-        </w:tc>
-        <w:tc>
-          <w:tcPr>
-            <w:tcW w:w="1631" w:type="dxa"/>
-            <w:tcBorders>
-              <w:top w:val="single" w:sz="6" w:space="0" w:color="000000"/>
-              <w:left w:val="single" w:sz="6" w:space="0" w:color="000000"/>
-              <w:bottom w:val="single" w:sz="6" w:space="0" w:color="000000"/>
-              <w:right w:val="single" w:sz="6" w:space="0" w:color="000000"/>
-            </w:tcBorders>
-            <w:shd w:val="clear" w:color="auto" w:fill="EFEFEF"/>
-          </w:tcPr>
-          <w:p>
-            <w:pPr>
-              <w:spacing w:after="0" w:line="259" w:lineRule="auto"/>
-              <w:ind w:left="0" w:right="0" w:firstLine="0"/>
-              <w:rPr>
-                <w:rFonts w:ascii="Courier New" w:eastAsia="Courier New" w:hAnsi="Courier New" w:cs="Courier New"/>
-                <w:sz w:val="18"/>
-              </w:rPr>
-            </w:pPr>
-          </w:p>
-        </w:tc>
-        <w:tc>
-          <w:tcPr>
-            <w:tcW w:w="1332" w:type="dxa"/>
-            <w:tcBorders>
-              <w:top w:val="single" w:sz="6" w:space="0" w:color="000000"/>
-              <w:left w:val="single" w:sz="6" w:space="0" w:color="000000"/>
-              <w:bottom w:val="single" w:sz="6" w:space="0" w:color="000000"/>
-              <w:right w:val="single" w:sz="6" w:space="0" w:color="000000"/>
-            </w:tcBorders>
-            <w:shd w:val="clear" w:color="auto" w:fill="EFEFEF"/>
-          </w:tcPr>
-          <w:p>
-            <w:pPr>
-              <w:spacing w:after="0" w:line="259" w:lineRule="auto"/>
-              <w:ind w:left="0" w:right="0" w:firstLine="0"/>
-              <w:rPr>
-                <w:rFonts w:ascii="Courier New" w:eastAsia="Courier New" w:hAnsi="Courier New" w:cs="Courier New"/>
-                <w:sz w:val="18"/>
-              </w:rPr>
-            </w:pPr>
-          </w:p>
-        </w:tc>
-        <w:tc>
-          <w:tcPr>
-            <w:tcW w:w="5355" w:type="dxa"/>
-            <w:tcBorders>
-              <w:top w:val="single" w:sz="6" w:space="0" w:color="000000"/>
-              <w:left w:val="single" w:sz="6" w:space="0" w:color="000000"/>
-              <w:bottom w:val="single" w:sz="6" w:space="0" w:color="000000"/>
-              <w:right w:val="single" w:sz="6" w:space="0" w:color="000000"/>
-            </w:tcBorders>
-            <w:shd w:val="clear" w:color="auto" w:fill="EFEFEF"/>
-          </w:tcPr>
-          <w:p>
-            <w:pPr>
-              <w:spacing w:after="0" w:line="259" w:lineRule="auto"/>
-              <w:ind w:left="0" w:right="0" w:firstLine="0"/>
-              <w:rPr>
-                <w:rFonts w:ascii="Courier New" w:eastAsia="Courier New" w:hAnsi="Courier New" w:cs="Courier New"/>
-                <w:sz w:val="18"/>
-              </w:rPr>
-            </w:pPr>
           </w:p>
         </w:tc>
       </w:tr>
@@ -8369,7 +8382,7 @@
         </w:tc>
         <w:tc>
           <w:tcPr>
-            <w:tcW w:w="5355" w:type="dxa"/>
+            <w:tcW w:w="5354" w:type="dxa"/>
             <w:tcBorders>
               <w:top w:val="single" w:sz="6" w:space="0" w:color="000000"/>
               <w:left w:val="single" w:sz="6" w:space="0" w:color="000000"/>
@@ -8474,7 +8487,7 @@
         </w:tc>
         <w:tc>
           <w:tcPr>
-            <w:tcW w:w="5355" w:type="dxa"/>
+            <w:tcW w:w="5354" w:type="dxa"/>
             <w:tcBorders>
               <w:top w:val="single" w:sz="6" w:space="0" w:color="000000"/>
               <w:left w:val="single" w:sz="6" w:space="0" w:color="000000"/>
@@ -8500,7 +8513,7 @@
       </w:tr>
       <w:tr>
         <w:trPr>
-          <w:trHeight w:val="643"/>
+          <w:trHeight w:val="1325"/>
         </w:trPr>
         <w:tc>
           <w:tcPr>
@@ -8523,7 +8536,7 @@
                 <w:rFonts w:ascii="Courier New" w:eastAsia="Courier New" w:hAnsi="Courier New" w:cs="Courier New"/>
                 <w:sz w:val="18"/>
               </w:rPr>
-              <w:t xml:space="preserve">64 </w:t>
+              <w:t>272</w:t>
             </w:r>
           </w:p>
         </w:tc>
@@ -8548,7 +8561,7 @@
                 <w:rFonts w:ascii="Courier New" w:eastAsia="Courier New" w:hAnsi="Courier New" w:cs="Courier New"/>
                 <w:sz w:val="18"/>
               </w:rPr>
-              <w:t xml:space="preserve">SettlDate </w:t>
+              <w:t>MDEntryDate</w:t>
             </w:r>
           </w:p>
         </w:tc>
@@ -8579,7 +8592,7 @@
         </w:tc>
         <w:tc>
           <w:tcPr>
-            <w:tcW w:w="5355" w:type="dxa"/>
+            <w:tcW w:w="5354" w:type="dxa"/>
             <w:tcBorders>
               <w:top w:val="single" w:sz="6" w:space="0" w:color="000000"/>
               <w:left w:val="single" w:sz="6" w:space="0" w:color="000000"/>
@@ -8592,28 +8605,241 @@
             <w:pPr>
               <w:spacing w:after="0" w:line="259" w:lineRule="auto"/>
               <w:ind w:left="0" w:right="0" w:firstLine="0"/>
-            </w:pPr>
-            <w:r>
-              <w:rPr>
-                <w:rFonts w:ascii="Courier New" w:eastAsia="Courier New" w:hAnsi="Courier New" w:cs="Courier New"/>
-                <w:sz w:val="18"/>
-              </w:rPr>
-              <w:t xml:space="preserve">The Settlement date expressed as YYYYMMDD. For example, “19701231” </w:t>
-            </w:r>
-            <w:r>
-              <w:rPr>
-                <w:rFonts w:ascii="Courier New" w:eastAsia="Courier New" w:hAnsi="Courier New" w:cs="Courier New"/>
-                <w:sz w:val="17"/>
-                <w:vertAlign w:val="superscript"/>
-              </w:rPr>
-              <w:footnoteReference w:id="2"/>
-            </w:r>
-            <w:r>
-              <w:rPr>
-                <w:rFonts w:ascii="Courier New" w:eastAsia="Courier New" w:hAnsi="Courier New" w:cs="Courier New"/>
-                <w:sz w:val="18"/>
-              </w:rPr>
-              <w:t xml:space="preserve"> </w:t>
+              <w:rPr>
+                <w:rFonts w:ascii="Courier New" w:eastAsia="Courier New" w:hAnsi="Courier New" w:cs="Courier New"/>
+                <w:sz w:val="18"/>
+              </w:rPr>
+            </w:pPr>
+            <w:r>
+              <w:rPr>
+                <w:rFonts w:ascii="Courier New" w:eastAsia="Courier New" w:hAnsi="Courier New" w:cs="Courier New"/>
+                <w:sz w:val="18"/>
+              </w:rPr>
+              <w:t xml:space="preserve">Format </w:t>
+            </w:r>
+            <w:r>
+              <w:rPr>
+                <w:rFonts w:ascii="Courier New" w:eastAsia="Courier New" w:hAnsi="Courier New" w:cs="Courier New"/>
+                <w:sz w:val="18"/>
+              </w:rPr>
+              <w:t>YYYYMMDD</w:t>
+            </w:r>
+          </w:p>
+          <w:p>
+            <w:pPr>
+              <w:spacing w:after="0" w:line="259" w:lineRule="auto"/>
+              <w:ind w:left="0" w:right="0" w:firstLine="0"/>
+              <w:rPr>
+                <w:rFonts w:ascii="Courier New" w:eastAsia="Courier New" w:hAnsi="Courier New" w:cs="Courier New"/>
+                <w:sz w:val="18"/>
+              </w:rPr>
+            </w:pPr>
+          </w:p>
+          <w:p>
+            <w:pPr>
+              <w:spacing w:after="0" w:line="259" w:lineRule="auto"/>
+              <w:ind w:left="0" w:right="0" w:firstLine="0"/>
+              <w:rPr>
+                <w:rFonts w:ascii="Courier New" w:eastAsia="Courier New" w:hAnsi="Courier New" w:cs="Courier New"/>
+                <w:sz w:val="18"/>
+              </w:rPr>
+            </w:pPr>
+          </w:p>
+          <w:p>
+            <w:pPr>
+              <w:spacing w:after="0" w:line="259" w:lineRule="auto"/>
+              <w:ind w:left="0" w:right="0" w:firstLine="0"/>
+              <w:rPr>
+                <w:rFonts w:ascii="Courier New" w:eastAsia="Courier New" w:hAnsi="Courier New" w:cs="Courier New"/>
+                <w:sz w:val="18"/>
+              </w:rPr>
+            </w:pPr>
+          </w:p>
+          <w:p>
+            <w:pPr>
+              <w:spacing w:after="0" w:line="259" w:lineRule="auto"/>
+              <w:ind w:left="0" w:right="0" w:firstLine="0"/>
+              <w:rPr>
+                <w:rFonts w:ascii="Courier New" w:eastAsia="Courier New" w:hAnsi="Courier New" w:cs="Courier New"/>
+                <w:sz w:val="18"/>
+              </w:rPr>
+            </w:pPr>
+          </w:p>
+          <w:p>
+            <w:pPr>
+              <w:spacing w:after="0" w:line="259" w:lineRule="auto"/>
+              <w:ind w:left="0" w:right="0" w:firstLine="0"/>
+              <w:rPr>
+                <w:rFonts w:ascii="Courier New" w:eastAsia="Courier New" w:hAnsi="Courier New" w:cs="Courier New"/>
+                <w:sz w:val="18"/>
+              </w:rPr>
+            </w:pPr>
+          </w:p>
+          <w:p>
+            <w:pPr>
+              <w:spacing w:after="0" w:line="259" w:lineRule="auto"/>
+              <w:ind w:left="0" w:right="0" w:firstLine="0"/>
+              <w:rPr>
+                <w:rFonts w:ascii="Courier New" w:eastAsia="Courier New" w:hAnsi="Courier New" w:cs="Courier New"/>
+                <w:sz w:val="18"/>
+              </w:rPr>
+            </w:pPr>
+          </w:p>
+          <w:p>
+            <w:pPr>
+              <w:spacing w:after="0" w:line="259" w:lineRule="auto"/>
+              <w:ind w:left="0" w:right="0" w:firstLine="0"/>
+              <w:rPr>
+                <w:rFonts w:ascii="Courier New" w:eastAsia="Courier New" w:hAnsi="Courier New" w:cs="Courier New"/>
+                <w:sz w:val="18"/>
+              </w:rPr>
+            </w:pPr>
+          </w:p>
+          <w:p>
+            <w:pPr>
+              <w:spacing w:after="0" w:line="259" w:lineRule="auto"/>
+              <w:ind w:left="0" w:right="0" w:firstLine="0"/>
+              <w:rPr>
+                <w:rFonts w:ascii="Courier New" w:eastAsia="Courier New" w:hAnsi="Courier New" w:cs="Courier New"/>
+                <w:sz w:val="18"/>
+              </w:rPr>
+            </w:pPr>
+          </w:p>
+          <w:p>
+            <w:pPr>
+              <w:spacing w:after="0" w:line="259" w:lineRule="auto"/>
+              <w:ind w:left="0" w:right="0" w:firstLine="0"/>
+              <w:rPr>
+                <w:rFonts w:ascii="Courier New" w:eastAsia="Courier New" w:hAnsi="Courier New" w:cs="Courier New"/>
+                <w:sz w:val="18"/>
+              </w:rPr>
+            </w:pPr>
+          </w:p>
+          <w:p>
+            <w:pPr>
+              <w:spacing w:after="0" w:line="259" w:lineRule="auto"/>
+              <w:ind w:left="0" w:right="0" w:firstLine="0"/>
+            </w:pPr>
+          </w:p>
+        </w:tc>
+      </w:tr>
+      <w:tr>
+        <w:trPr>
+          <w:trHeight w:val="1325"/>
+        </w:trPr>
+        <w:tc>
+          <w:tcPr>
+            <w:tcW w:w="675" w:type="dxa"/>
+            <w:tcBorders>
+              <w:top w:val="single" w:sz="6" w:space="0" w:color="000000"/>
+              <w:left w:val="single" w:sz="6" w:space="0" w:color="000000"/>
+              <w:bottom w:val="single" w:sz="6" w:space="0" w:color="000000"/>
+              <w:right w:val="single" w:sz="6" w:space="0" w:color="000000"/>
+            </w:tcBorders>
+            <w:shd w:val="clear" w:color="auto" w:fill="EFEFEF"/>
+          </w:tcPr>
+          <w:p>
+            <w:pPr>
+              <w:spacing w:after="0" w:line="259" w:lineRule="auto"/>
+              <w:ind w:left="2" w:right="0" w:firstLine="0"/>
+              <w:rPr>
+                <w:rFonts w:ascii="Courier New" w:eastAsia="Courier New" w:hAnsi="Courier New" w:cs="Courier New"/>
+                <w:sz w:val="18"/>
+              </w:rPr>
+            </w:pPr>
+            <w:r>
+              <w:rPr>
+                <w:rFonts w:ascii="Courier New" w:eastAsia="Courier New" w:hAnsi="Courier New" w:cs="Courier New"/>
+                <w:sz w:val="18"/>
+              </w:rPr>
+              <w:t>273</w:t>
+            </w:r>
+          </w:p>
+        </w:tc>
+        <w:tc>
+          <w:tcPr>
+            <w:tcW w:w="1631" w:type="dxa"/>
+            <w:tcBorders>
+              <w:top w:val="single" w:sz="6" w:space="0" w:color="000000"/>
+              <w:left w:val="single" w:sz="6" w:space="0" w:color="000000"/>
+              <w:bottom w:val="single" w:sz="6" w:space="0" w:color="000000"/>
+              <w:right w:val="single" w:sz="6" w:space="0" w:color="000000"/>
+            </w:tcBorders>
+            <w:shd w:val="clear" w:color="auto" w:fill="EFEFEF"/>
+          </w:tcPr>
+          <w:p>
+            <w:pPr>
+              <w:spacing w:after="0" w:line="259" w:lineRule="auto"/>
+              <w:ind w:left="0" w:right="0" w:firstLine="0"/>
+              <w:rPr>
+                <w:rFonts w:ascii="Courier New" w:eastAsia="Courier New" w:hAnsi="Courier New" w:cs="Courier New"/>
+                <w:sz w:val="18"/>
+              </w:rPr>
+            </w:pPr>
+            <w:r>
+              <w:rPr>
+                <w:rFonts w:ascii="Courier New" w:eastAsia="Courier New" w:hAnsi="Courier New" w:cs="Courier New"/>
+                <w:sz w:val="18"/>
+              </w:rPr>
+              <w:t>MDEntryTime</w:t>
+            </w:r>
+          </w:p>
+        </w:tc>
+        <w:tc>
+          <w:tcPr>
+            <w:tcW w:w="1332" w:type="dxa"/>
+            <w:tcBorders>
+              <w:top w:val="single" w:sz="6" w:space="0" w:color="000000"/>
+              <w:left w:val="single" w:sz="6" w:space="0" w:color="000000"/>
+              <w:bottom w:val="single" w:sz="6" w:space="0" w:color="000000"/>
+              <w:right w:val="single" w:sz="6" w:space="0" w:color="000000"/>
+            </w:tcBorders>
+            <w:shd w:val="clear" w:color="auto" w:fill="EFEFEF"/>
+          </w:tcPr>
+          <w:p>
+            <w:pPr>
+              <w:spacing w:after="0" w:line="259" w:lineRule="auto"/>
+              <w:ind w:left="0" w:right="0" w:firstLine="0"/>
+              <w:rPr>
+                <w:rFonts w:ascii="Courier New" w:eastAsia="Courier New" w:hAnsi="Courier New" w:cs="Courier New"/>
+                <w:sz w:val="18"/>
+              </w:rPr>
+            </w:pPr>
+            <w:r>
+              <w:rPr>
+                <w:rFonts w:ascii="Courier New" w:eastAsia="Courier New" w:hAnsi="Courier New" w:cs="Courier New"/>
+                <w:sz w:val="18"/>
+              </w:rPr>
+              <w:t>Y</w:t>
+            </w:r>
+          </w:p>
+        </w:tc>
+        <w:tc>
+          <w:tcPr>
+            <w:tcW w:w="5354" w:type="dxa"/>
+            <w:tcBorders>
+              <w:top w:val="single" w:sz="6" w:space="0" w:color="000000"/>
+              <w:left w:val="single" w:sz="6" w:space="0" w:color="000000"/>
+              <w:bottom w:val="single" w:sz="6" w:space="0" w:color="000000"/>
+              <w:right w:val="single" w:sz="6" w:space="0" w:color="000000"/>
+            </w:tcBorders>
+            <w:shd w:val="clear" w:color="auto" w:fill="EFEFEF"/>
+          </w:tcPr>
+          <w:p>
+            <w:pPr>
+              <w:spacing w:after="0" w:line="259" w:lineRule="auto"/>
+              <w:ind w:left="0" w:right="0" w:firstLine="0"/>
+              <w:rPr>
+                <w:rFonts w:ascii="Courier New" w:eastAsia="Courier New" w:hAnsi="Courier New" w:cs="Courier New"/>
+                <w:sz w:val="18"/>
+              </w:rPr>
+            </w:pPr>
+            <w:r>
+              <w:rPr>
+                <w:rFonts w:ascii="Courier New" w:eastAsia="Courier New" w:hAnsi="Courier New" w:cs="Courier New"/>
+                <w:sz w:val="18"/>
+              </w:rPr>
+              <w:t>Format HH:mm:SS.fff</w:t>
             </w:r>
           </w:p>
         </w:tc>
@@ -8693,13 +8919,13 @@
                 <w:rFonts w:ascii="Courier New" w:eastAsia="Courier New" w:hAnsi="Courier New" w:cs="Courier New"/>
                 <w:sz w:val="18"/>
               </w:rPr>
-              <w:t xml:space="preserve">Y </w:t>
-            </w:r>
-          </w:p>
-        </w:tc>
-        <w:tc>
-          <w:tcPr>
-            <w:tcW w:w="5355" w:type="dxa"/>
+              <w:t xml:space="preserve">N </w:t>
+            </w:r>
+          </w:p>
+        </w:tc>
+        <w:tc>
+          <w:tcPr>
+            <w:tcW w:w="5354" w:type="dxa"/>
             <w:tcBorders>
               <w:top w:val="single" w:sz="6" w:space="0" w:color="000000"/>
               <w:left w:val="single" w:sz="6" w:space="0" w:color="000000"/>
@@ -8712,13 +8938,26 @@
             <w:pPr>
               <w:spacing w:after="0" w:line="259" w:lineRule="auto"/>
               <w:ind w:left="0" w:right="0" w:firstLine="0"/>
-            </w:pPr>
-            <w:r>
-              <w:rPr>
-                <w:rFonts w:ascii="Courier New" w:eastAsia="Courier New" w:hAnsi="Courier New" w:cs="Courier New"/>
-                <w:sz w:val="18"/>
-              </w:rPr>
-              <w:t xml:space="preserve">The unique ID for this market data. </w:t>
+              <w:rPr>
+                <w:rFonts w:ascii="Courier New" w:eastAsia="Courier New" w:hAnsi="Courier New" w:cs="Courier New"/>
+                <w:sz w:val="18"/>
+              </w:rPr>
+            </w:pPr>
+            <w:r>
+              <w:rPr>
+                <w:rFonts w:ascii="Courier New" w:eastAsia="Courier New" w:hAnsi="Courier New" w:cs="Courier New"/>
+                <w:sz w:val="18"/>
+              </w:rPr>
+              <w:t>Depend on Destioantion, example if Serum no tag 2</w:t>
+            </w:r>
+            <w:bookmarkStart w:id="0" w:name="_GoBack"/>
+            <w:bookmarkEnd w:id="0"/>
+            <w:r>
+              <w:rPr>
+                <w:rFonts w:ascii="Courier New" w:eastAsia="Courier New" w:hAnsi="Courier New" w:cs="Courier New"/>
+                <w:sz w:val="18"/>
+              </w:rPr>
+              <w:t>78</w:t>
             </w:r>
           </w:p>
         </w:tc>
@@ -8804,7 +9043,7 @@
         </w:tc>
         <w:tc>
           <w:tcPr>
-            <w:tcW w:w="5355" w:type="dxa"/>
+            <w:tcW w:w="5354" w:type="dxa"/>
             <w:tcBorders>
               <w:top w:val="single" w:sz="6" w:space="0" w:color="000000"/>
               <w:left w:val="single" w:sz="6" w:space="0" w:color="000000"/>
@@ -8916,7 +9155,7 @@
         </w:tc>
         <w:tc>
           <w:tcPr>
-            <w:tcW w:w="5355" w:type="dxa"/>
+            <w:tcW w:w="5354" w:type="dxa"/>
             <w:tcBorders>
               <w:top w:val="single" w:sz="6" w:space="0" w:color="000000"/>
               <w:left w:val="single" w:sz="6" w:space="0" w:color="000000"/>
@@ -9362,16 +9601,7 @@
                 <w:rFonts w:ascii="Courier New" w:eastAsia="Courier New" w:hAnsi="Courier New" w:cs="Courier New"/>
                 <w:sz w:val="18"/>
               </w:rPr>
-              <w:t>MDRecR</w:t>
-            </w:r>
-            <w:bookmarkStart w:id="0" w:name="_GoBack"/>
-            <w:bookmarkEnd w:id="0"/>
-            <w:r>
-              <w:rPr>
-                <w:rFonts w:ascii="Courier New" w:eastAsia="Courier New" w:hAnsi="Courier New" w:cs="Courier New"/>
-                <w:sz w:val="18"/>
-              </w:rPr>
-              <w:t>ej</w:t>
+              <w:t>MDRecRej</w:t>
             </w:r>
             <w:r>
               <w:rPr>
@@ -17032,22 +17262,6 @@
       </w:r>
       <w:r>
         <w:t xml:space="preserve"> The server may artificially limit the size of the book to limit resources spent by the priceCLOUD machine and improve performance. </w:t>
-      </w:r>
-    </w:p>
-  </w:footnote>
-  <w:footnote w:id="2">
-    <w:p>
-      <w:pPr>
-        <w:pStyle w:val="footnotedescription"/>
-      </w:pPr>
-      <w:r>
-        <w:rPr>
-          <w:rStyle w:val="footnotemark"/>
-        </w:rPr>
-        <w:footnoteRef/>
-      </w:r>
-      <w:r>
-        <w:t xml:space="preserve"> Sent out with each Market Data Snapshot message. </w:t>
       </w:r>
     </w:p>
   </w:footnote>

</xml_diff>

<commit_message>
python client & DOC changed
</commit_message>
<xml_diff>
--- a/docs/SerumFIXProtocol.docx
+++ b/docs/SerumFIXProtocol.docx
@@ -7070,7 +7070,7 @@
               <w:rPr>
                 <w:szCs w:val="16"/>
               </w:rPr>
-              <w:t>N</w:t>
+              <w:t>Y</w:t>
             </w:r>
           </w:p>
         </w:tc>
@@ -7090,7 +7090,7 @@
               <w:rPr>
                 <w:szCs w:val="16"/>
               </w:rPr>
-              <w:t>N</w:t>
+              <w:t>Y</w:t>
             </w:r>
           </w:p>
         </w:tc>
@@ -7119,6 +7119,14 @@
               </w:rPr>
               <w:t>SecurityExhange and Symbol(pool name) included</w:t>
             </w:r>
+          </w:p>
+          <w:p>
+            <w:pPr>
+              <w:ind w:left="0" w:firstLine="0"/>
+              <w:rPr>
+                <w:szCs w:val="16"/>
+              </w:rPr>
+            </w:pPr>
           </w:p>
         </w:tc>
       </w:tr>
@@ -7128,37 +7136,23 @@
         </w:trPr>
         <w:tc>
           <w:tcPr>
-            <w:tcW w:w="1078" w:type="dxa"/>
-            <w:gridSpan w:val="2"/>
+            <w:tcW w:w="3415" w:type="dxa"/>
+            <w:gridSpan w:val="3"/>
             <w:vAlign w:val="center"/>
           </w:tcPr>
           <w:p>
             <w:pPr>
-              <w:jc w:val="center"/>
-              <w:rPr>
-                <w:szCs w:val="16"/>
-              </w:rPr>
-            </w:pPr>
-          </w:p>
-        </w:tc>
-        <w:tc>
-          <w:tcPr>
-            <w:tcW w:w="2337" w:type="dxa"/>
-            <w:vAlign w:val="center"/>
-          </w:tcPr>
-          <w:p>
-            <w:pPr>
-              <w:jc w:val="center"/>
-              <w:rPr>
-                <w:szCs w:val="16"/>
-              </w:rPr>
-            </w:pPr>
-            <w:r>
               <w:rPr>
                 <w:i/>
                 <w:szCs w:val="16"/>
               </w:rPr>
-              <w:t>Standard Trailer</w:t>
+            </w:pPr>
+            <w:r>
+              <w:rPr>
+                <w:i/>
+                <w:szCs w:val="16"/>
+              </w:rPr>
+              <w:t xml:space="preserve">               Currency                                                      </w:t>
             </w:r>
           </w:p>
         </w:tc>
@@ -7169,7 +7163,6 @@
           </w:tcPr>
           <w:p>
             <w:pPr>
-              <w:jc w:val="center"/>
               <w:rPr>
                 <w:szCs w:val="16"/>
               </w:rPr>
@@ -7178,7 +7171,7 @@
               <w:rPr>
                 <w:szCs w:val="16"/>
               </w:rPr>
-              <w:t>Y</w:t>
+              <w:t xml:space="preserve">     N</w:t>
             </w:r>
           </w:p>
         </w:tc>
@@ -7189,11 +7182,16 @@
           </w:tcPr>
           <w:p>
             <w:pPr>
-              <w:jc w:val="center"/>
               <w:rPr>
                 <w:szCs w:val="16"/>
               </w:rPr>
             </w:pPr>
+            <w:r>
+              <w:rPr>
+                <w:szCs w:val="16"/>
+              </w:rPr>
+              <w:t xml:space="preserve">        N</w:t>
+            </w:r>
           </w:p>
         </w:tc>
         <w:tc>
@@ -7208,6 +7206,12 @@
                 <w:szCs w:val="16"/>
               </w:rPr>
             </w:pPr>
+            <w:r>
+              <w:rPr>
+                <w:szCs w:val="16"/>
+              </w:rPr>
+              <w:t>Depend on DEX</w:t>
+            </w:r>
           </w:p>
         </w:tc>
       </w:tr>
@@ -7217,6 +7221,371 @@
         </w:trPr>
         <w:tc>
           <w:tcPr>
+            <w:tcW w:w="3415" w:type="dxa"/>
+            <w:gridSpan w:val="3"/>
+            <w:vAlign w:val="center"/>
+          </w:tcPr>
+          <w:p>
+            <w:pPr>
+              <w:rPr>
+                <w:i/>
+                <w:szCs w:val="16"/>
+              </w:rPr>
+            </w:pPr>
+            <w:r>
+              <w:rPr>
+                <w:i/>
+                <w:szCs w:val="16"/>
+              </w:rPr>
+              <w:t xml:space="preserve">              Symbol                                                         </w:t>
+            </w:r>
+          </w:p>
+        </w:tc>
+        <w:tc>
+          <w:tcPr>
+            <w:tcW w:w="741" w:type="dxa"/>
+            <w:vAlign w:val="center"/>
+          </w:tcPr>
+          <w:p>
+            <w:pPr>
+              <w:jc w:val="center"/>
+              <w:rPr>
+                <w:szCs w:val="16"/>
+              </w:rPr>
+            </w:pPr>
+            <w:r>
+              <w:rPr>
+                <w:szCs w:val="16"/>
+              </w:rPr>
+              <w:t xml:space="preserve">Y                  </w:t>
+            </w:r>
+          </w:p>
+        </w:tc>
+        <w:tc>
+          <w:tcPr>
+            <w:tcW w:w="1081" w:type="dxa"/>
+            <w:vAlign w:val="center"/>
+          </w:tcPr>
+          <w:p>
+            <w:pPr>
+              <w:jc w:val="center"/>
+              <w:rPr>
+                <w:szCs w:val="16"/>
+              </w:rPr>
+            </w:pPr>
+          </w:p>
+          <w:p>
+            <w:pPr>
+              <w:jc w:val="center"/>
+              <w:rPr>
+                <w:szCs w:val="16"/>
+              </w:rPr>
+            </w:pPr>
+            <w:r>
+              <w:rPr>
+                <w:szCs w:val="16"/>
+              </w:rPr>
+              <w:t>Y</w:t>
+            </w:r>
+          </w:p>
+          <w:p>
+            <w:pPr>
+              <w:ind w:left="0" w:firstLine="0"/>
+              <w:rPr>
+                <w:szCs w:val="16"/>
+              </w:rPr>
+            </w:pPr>
+          </w:p>
+        </w:tc>
+        <w:tc>
+          <w:tcPr>
+            <w:tcW w:w="4843" w:type="dxa"/>
+            <w:vAlign w:val="center"/>
+          </w:tcPr>
+          <w:p>
+            <w:pPr>
+              <w:jc w:val="center"/>
+              <w:rPr>
+                <w:szCs w:val="16"/>
+              </w:rPr>
+            </w:pPr>
+          </w:p>
+        </w:tc>
+      </w:tr>
+      <w:tr>
+        <w:trPr>
+          <w:jc w:val="center"/>
+        </w:trPr>
+        <w:tc>
+          <w:tcPr>
+            <w:tcW w:w="3415" w:type="dxa"/>
+            <w:gridSpan w:val="3"/>
+            <w:vAlign w:val="center"/>
+          </w:tcPr>
+          <w:p>
+            <w:pPr>
+              <w:rPr>
+                <w:i/>
+                <w:szCs w:val="16"/>
+              </w:rPr>
+            </w:pPr>
+            <w:r>
+              <w:rPr>
+                <w:i/>
+                <w:szCs w:val="16"/>
+              </w:rPr>
+              <w:t xml:space="preserve">             SecurityID                                                              </w:t>
+            </w:r>
+          </w:p>
+        </w:tc>
+        <w:tc>
+          <w:tcPr>
+            <w:tcW w:w="741" w:type="dxa"/>
+            <w:vAlign w:val="center"/>
+          </w:tcPr>
+          <w:p>
+            <w:pPr>
+              <w:jc w:val="center"/>
+              <w:rPr>
+                <w:szCs w:val="16"/>
+              </w:rPr>
+            </w:pPr>
+            <w:r>
+              <w:rPr>
+                <w:szCs w:val="16"/>
+              </w:rPr>
+              <w:t xml:space="preserve">Y                   </w:t>
+            </w:r>
+          </w:p>
+        </w:tc>
+        <w:tc>
+          <w:tcPr>
+            <w:tcW w:w="1081" w:type="dxa"/>
+            <w:vAlign w:val="center"/>
+          </w:tcPr>
+          <w:p>
+            <w:pPr>
+              <w:jc w:val="center"/>
+              <w:rPr>
+                <w:szCs w:val="16"/>
+              </w:rPr>
+            </w:pPr>
+            <w:r>
+              <w:rPr>
+                <w:szCs w:val="16"/>
+              </w:rPr>
+              <w:t xml:space="preserve">Y                       </w:t>
+            </w:r>
+          </w:p>
+        </w:tc>
+        <w:tc>
+          <w:tcPr>
+            <w:tcW w:w="4843" w:type="dxa"/>
+            <w:vAlign w:val="center"/>
+          </w:tcPr>
+          <w:p>
+            <w:pPr>
+              <w:jc w:val="center"/>
+              <w:rPr>
+                <w:szCs w:val="16"/>
+              </w:rPr>
+            </w:pPr>
+            <w:r>
+              <w:rPr>
+                <w:szCs w:val="16"/>
+              </w:rPr>
+              <w:t>For pools the same as Symbol</w:t>
+            </w:r>
+          </w:p>
+        </w:tc>
+      </w:tr>
+      <w:tr>
+        <w:trPr>
+          <w:trHeight w:val="1219"/>
+          <w:jc w:val="center"/>
+        </w:trPr>
+        <w:tc>
+          <w:tcPr>
+            <w:tcW w:w="3415" w:type="dxa"/>
+            <w:gridSpan w:val="3"/>
+            <w:vAlign w:val="center"/>
+          </w:tcPr>
+          <w:p>
+            <w:pPr>
+              <w:ind w:left="0" w:firstLine="0"/>
+              <w:rPr>
+                <w:i/>
+                <w:szCs w:val="16"/>
+              </w:rPr>
+            </w:pPr>
+          </w:p>
+        </w:tc>
+        <w:tc>
+          <w:tcPr>
+            <w:tcW w:w="741" w:type="dxa"/>
+            <w:vAlign w:val="center"/>
+          </w:tcPr>
+          <w:p>
+            <w:pPr>
+              <w:rPr>
+                <w:szCs w:val="16"/>
+              </w:rPr>
+            </w:pPr>
+          </w:p>
+        </w:tc>
+        <w:tc>
+          <w:tcPr>
+            <w:tcW w:w="1081" w:type="dxa"/>
+            <w:vAlign w:val="center"/>
+          </w:tcPr>
+          <w:p>
+            <w:pPr>
+              <w:jc w:val="center"/>
+              <w:rPr>
+                <w:szCs w:val="16"/>
+              </w:rPr>
+            </w:pPr>
+          </w:p>
+        </w:tc>
+        <w:tc>
+          <w:tcPr>
+            <w:tcW w:w="4843" w:type="dxa"/>
+            <w:vAlign w:val="center"/>
+          </w:tcPr>
+          <w:p>
+            <w:pPr>
+              <w:ind w:left="0" w:firstLine="0"/>
+              <w:rPr>
+                <w:szCs w:val="16"/>
+              </w:rPr>
+            </w:pPr>
+          </w:p>
+        </w:tc>
+      </w:tr>
+      <w:tr>
+        <w:trPr>
+          <w:jc w:val="center"/>
+        </w:trPr>
+        <w:tc>
+          <w:tcPr>
+            <w:tcW w:w="3415" w:type="dxa"/>
+            <w:gridSpan w:val="3"/>
+            <w:vAlign w:val="center"/>
+          </w:tcPr>
+          <w:p>
+            <w:pPr>
+              <w:rPr>
+                <w:i/>
+                <w:szCs w:val="16"/>
+              </w:rPr>
+            </w:pPr>
+            <w:r>
+              <w:rPr>
+                <w:i/>
+                <w:szCs w:val="16"/>
+              </w:rPr>
+              <w:t xml:space="preserve">             SecurityExchange</w:t>
+            </w:r>
+          </w:p>
+        </w:tc>
+        <w:tc>
+          <w:tcPr>
+            <w:tcW w:w="741" w:type="dxa"/>
+            <w:vAlign w:val="center"/>
+          </w:tcPr>
+          <w:p>
+            <w:pPr>
+              <w:rPr>
+                <w:szCs w:val="16"/>
+              </w:rPr>
+            </w:pPr>
+            <w:r>
+              <w:rPr>
+                <w:szCs w:val="16"/>
+              </w:rPr>
+              <w:t xml:space="preserve">     Y</w:t>
+            </w:r>
+          </w:p>
+        </w:tc>
+        <w:tc>
+          <w:tcPr>
+            <w:tcW w:w="1081" w:type="dxa"/>
+            <w:vAlign w:val="center"/>
+          </w:tcPr>
+          <w:p>
+            <w:pPr>
+              <w:jc w:val="center"/>
+              <w:rPr>
+                <w:szCs w:val="16"/>
+              </w:rPr>
+            </w:pPr>
+          </w:p>
+          <w:p>
+            <w:pPr>
+              <w:jc w:val="center"/>
+              <w:rPr>
+                <w:szCs w:val="16"/>
+              </w:rPr>
+            </w:pPr>
+            <w:r>
+              <w:rPr>
+                <w:szCs w:val="16"/>
+              </w:rPr>
+              <w:t xml:space="preserve">Y     </w:t>
+            </w:r>
+          </w:p>
+          <w:p>
+            <w:pPr>
+              <w:jc w:val="center"/>
+              <w:rPr>
+                <w:szCs w:val="16"/>
+              </w:rPr>
+            </w:pPr>
+            <w:r>
+              <w:rPr>
+                <w:szCs w:val="16"/>
+              </w:rPr>
+              <w:t xml:space="preserve">  </w:t>
+            </w:r>
+          </w:p>
+        </w:tc>
+        <w:tc>
+          <w:tcPr>
+            <w:tcW w:w="4843" w:type="dxa"/>
+            <w:vAlign w:val="center"/>
+          </w:tcPr>
+          <w:p>
+            <w:pPr>
+              <w:jc w:val="center"/>
+              <w:rPr>
+                <w:szCs w:val="16"/>
+              </w:rPr>
+            </w:pPr>
+          </w:p>
+          <w:p>
+            <w:pPr>
+              <w:jc w:val="center"/>
+              <w:rPr>
+                <w:szCs w:val="16"/>
+              </w:rPr>
+            </w:pPr>
+          </w:p>
+          <w:p>
+            <w:pPr>
+              <w:jc w:val="center"/>
+              <w:rPr>
+                <w:szCs w:val="16"/>
+              </w:rPr>
+            </w:pPr>
+          </w:p>
+        </w:tc>
+      </w:tr>
+      <w:tr>
+        <w:trPr>
+          <w:jc w:val="center"/>
+        </w:trPr>
+        <w:tc>
+          <w:tcPr>
             <w:tcW w:w="1078" w:type="dxa"/>
             <w:gridSpan w:val="2"/>
             <w:vAlign w:val="center"/>
@@ -7229,22 +7598,6 @@
               </w:rPr>
             </w:pPr>
           </w:p>
-          <w:p>
-            <w:pPr>
-              <w:jc w:val="center"/>
-              <w:rPr>
-                <w:szCs w:val="16"/>
-              </w:rPr>
-            </w:pPr>
-          </w:p>
-          <w:p>
-            <w:pPr>
-              <w:jc w:val="center"/>
-              <w:rPr>
-                <w:szCs w:val="16"/>
-              </w:rPr>
-            </w:pPr>
-          </w:p>
         </w:tc>
         <w:tc>
           <w:tcPr>
@@ -7255,10 +7608,16 @@
             <w:pPr>
               <w:jc w:val="center"/>
               <w:rPr>
+                <w:szCs w:val="16"/>
+              </w:rPr>
+            </w:pPr>
+            <w:r>
+              <w:rPr>
                 <w:i/>
                 <w:szCs w:val="16"/>
               </w:rPr>
-            </w:pPr>
+              <w:t>Standard Trailer</w:t>
+            </w:r>
           </w:p>
         </w:tc>
         <w:tc>
@@ -7273,6 +7632,12 @@
                 <w:szCs w:val="16"/>
               </w:rPr>
             </w:pPr>
+            <w:r>
+              <w:rPr>
+                <w:szCs w:val="16"/>
+              </w:rPr>
+              <w:t>Y</w:t>
+            </w:r>
           </w:p>
         </w:tc>
         <w:tc>
@@ -7304,6 +7669,101 @@
           </w:p>
         </w:tc>
       </w:tr>
+      <w:tr>
+        <w:trPr>
+          <w:jc w:val="center"/>
+        </w:trPr>
+        <w:tc>
+          <w:tcPr>
+            <w:tcW w:w="1078" w:type="dxa"/>
+            <w:gridSpan w:val="2"/>
+            <w:vAlign w:val="center"/>
+          </w:tcPr>
+          <w:p>
+            <w:pPr>
+              <w:jc w:val="center"/>
+              <w:rPr>
+                <w:szCs w:val="16"/>
+              </w:rPr>
+            </w:pPr>
+            <w:bookmarkStart w:id="0" w:name="_GoBack" w:colFirst="3" w:colLast="3"/>
+          </w:p>
+          <w:p>
+            <w:pPr>
+              <w:jc w:val="center"/>
+              <w:rPr>
+                <w:szCs w:val="16"/>
+              </w:rPr>
+            </w:pPr>
+          </w:p>
+          <w:p>
+            <w:pPr>
+              <w:jc w:val="center"/>
+              <w:rPr>
+                <w:szCs w:val="16"/>
+              </w:rPr>
+            </w:pPr>
+          </w:p>
+        </w:tc>
+        <w:tc>
+          <w:tcPr>
+            <w:tcW w:w="2337" w:type="dxa"/>
+            <w:vAlign w:val="center"/>
+          </w:tcPr>
+          <w:p>
+            <w:pPr>
+              <w:jc w:val="center"/>
+              <w:rPr>
+                <w:i/>
+                <w:szCs w:val="16"/>
+              </w:rPr>
+            </w:pPr>
+          </w:p>
+        </w:tc>
+        <w:tc>
+          <w:tcPr>
+            <w:tcW w:w="741" w:type="dxa"/>
+            <w:vAlign w:val="center"/>
+          </w:tcPr>
+          <w:p>
+            <w:pPr>
+              <w:jc w:val="center"/>
+              <w:rPr>
+                <w:szCs w:val="16"/>
+              </w:rPr>
+            </w:pPr>
+          </w:p>
+        </w:tc>
+        <w:tc>
+          <w:tcPr>
+            <w:tcW w:w="1081" w:type="dxa"/>
+            <w:vAlign w:val="center"/>
+          </w:tcPr>
+          <w:p>
+            <w:pPr>
+              <w:jc w:val="center"/>
+              <w:rPr>
+                <w:szCs w:val="16"/>
+              </w:rPr>
+            </w:pPr>
+          </w:p>
+        </w:tc>
+        <w:tc>
+          <w:tcPr>
+            <w:tcW w:w="4843" w:type="dxa"/>
+            <w:vAlign w:val="center"/>
+          </w:tcPr>
+          <w:p>
+            <w:pPr>
+              <w:jc w:val="center"/>
+              <w:rPr>
+                <w:szCs w:val="16"/>
+              </w:rPr>
+            </w:pPr>
+          </w:p>
+        </w:tc>
+      </w:tr>
+      <w:bookmarkEnd w:id="0"/>
     </w:tbl>
     <w:p/>
     <w:p>
@@ -8948,16 +9408,7 @@
                 <w:rFonts w:ascii="Courier New" w:eastAsia="Courier New" w:hAnsi="Courier New" w:cs="Courier New"/>
                 <w:sz w:val="18"/>
               </w:rPr>
-              <w:t>Depend on Destioantion, example if Serum no tag 2</w:t>
-            </w:r>
-            <w:bookmarkStart w:id="0" w:name="_GoBack"/>
-            <w:bookmarkEnd w:id="0"/>
-            <w:r>
-              <w:rPr>
-                <w:rFonts w:ascii="Courier New" w:eastAsia="Courier New" w:hAnsi="Courier New" w:cs="Courier New"/>
-                <w:sz w:val="18"/>
-              </w:rPr>
-              <w:t>78</w:t>
+              <w:t>Depend on Destioantion, example if Serum no tag 278</w:t>
             </w:r>
           </w:p>
         </w:tc>
@@ -16952,27 +17403,14 @@
       </w:rPr>
       <w:t>/</w:t>
     </w:r>
-    <w:r>
-      <w:fldChar w:fldCharType="begin"/>
-    </w:r>
-    <w:r>
-      <w:instrText xml:space="preserve"> NUMPAGES   \* MERGEFORMAT </w:instrText>
-    </w:r>
-    <w:r>
-      <w:fldChar w:fldCharType="separate"/>
-    </w:r>
-    <w:r>
-      <w:rPr>
-        <w:sz w:val="12"/>
-      </w:rPr>
-      <w:t>18</w:t>
-    </w:r>
-    <w:r>
-      <w:rPr>
-        <w:sz w:val="12"/>
-      </w:rPr>
-      <w:fldChar w:fldCharType="end"/>
-    </w:r>
+    <w:fldSimple w:instr=" NUMPAGES   \* MERGEFORMAT ">
+      <w:r>
+        <w:rPr>
+          <w:sz w:val="12"/>
+        </w:rPr>
+        <w:t>18</w:t>
+      </w:r>
+    </w:fldSimple>
     <w:r>
       <w:rPr>
         <w:sz w:val="12"/>
@@ -17042,29 +17480,15 @@
       </w:rPr>
       <w:t>/</w:t>
     </w:r>
-    <w:r>
-      <w:fldChar w:fldCharType="begin"/>
-    </w:r>
-    <w:r>
-      <w:instrText xml:space="preserve"> NUMPAGES   \* MERGEFORMAT </w:instrText>
-    </w:r>
-    <w:r>
-      <w:fldChar w:fldCharType="separate"/>
-    </w:r>
-    <w:r>
-      <w:rPr>
-        <w:noProof/>
-        <w:sz w:val="12"/>
-      </w:rPr>
-      <w:t>1</w:t>
-    </w:r>
-    <w:r>
-      <w:rPr>
-        <w:noProof/>
-        <w:sz w:val="12"/>
-      </w:rPr>
-      <w:fldChar w:fldCharType="end"/>
-    </w:r>
+    <w:fldSimple w:instr=" NUMPAGES   \* MERGEFORMAT ">
+      <w:r>
+        <w:rPr>
+          <w:noProof/>
+          <w:sz w:val="12"/>
+        </w:rPr>
+        <w:t>1</w:t>
+      </w:r>
+    </w:fldSimple>
     <w:r>
       <w:rPr>
         <w:sz w:val="12"/>
@@ -17179,27 +17603,14 @@
       </w:rPr>
       <w:t>/</w:t>
     </w:r>
-    <w:r>
-      <w:fldChar w:fldCharType="begin"/>
-    </w:r>
-    <w:r>
-      <w:instrText xml:space="preserve"> NUMPAGES   \* MERGEFORMAT </w:instrText>
-    </w:r>
-    <w:r>
-      <w:fldChar w:fldCharType="separate"/>
-    </w:r>
-    <w:r>
-      <w:rPr>
-        <w:sz w:val="12"/>
-      </w:rPr>
-      <w:t>18</w:t>
-    </w:r>
-    <w:r>
-      <w:rPr>
-        <w:sz w:val="12"/>
-      </w:rPr>
-      <w:fldChar w:fldCharType="end"/>
-    </w:r>
+    <w:fldSimple w:instr=" NUMPAGES   \* MERGEFORMAT ">
+      <w:r>
+        <w:rPr>
+          <w:sz w:val="12"/>
+        </w:rPr>
+        <w:t>18</w:t>
+      </w:r>
+    </w:fldSimple>
     <w:r>
       <w:rPr>
         <w:sz w:val="12"/>

</xml_diff>

<commit_message>
python fix trade channel client  added
</commit_message>
<xml_diff>
--- a/docs/SerumFIXProtocol.docx
+++ b/docs/SerumFIXProtocol.docx
@@ -7686,7 +7686,6 @@
                 <w:szCs w:val="16"/>
               </w:rPr>
             </w:pPr>
-            <w:bookmarkStart w:id="0" w:name="_GoBack" w:colFirst="3" w:colLast="3"/>
           </w:p>
           <w:p>
             <w:pPr>
@@ -7763,7 +7762,6 @@
           </w:p>
         </w:tc>
       </w:tr>
-      <w:bookmarkEnd w:id="0"/>
     </w:tbl>
     <w:p/>
     <w:p>
@@ -10608,6 +10606,123 @@
             <w:pPr>
               <w:spacing w:after="0" w:line="259" w:lineRule="auto"/>
               <w:ind w:left="0" w:right="0" w:firstLine="0"/>
+              <w:rPr>
+                <w:rFonts w:ascii="Courier New" w:eastAsia="Courier New" w:hAnsi="Courier New" w:cs="Courier New"/>
+                <w:sz w:val="18"/>
+              </w:rPr>
+            </w:pPr>
+            <w:r>
+              <w:rPr>
+                <w:rFonts w:ascii="Courier New" w:eastAsia="Courier New" w:hAnsi="Courier New" w:cs="Courier New"/>
+                <w:sz w:val="18"/>
+              </w:rPr>
+              <w:t>1</w:t>
+            </w:r>
+          </w:p>
+        </w:tc>
+        <w:tc>
+          <w:tcPr>
+            <w:tcW w:w="1631" w:type="dxa"/>
+            <w:tcBorders>
+              <w:top w:val="single" w:sz="6" w:space="0" w:color="000000"/>
+              <w:left w:val="single" w:sz="6" w:space="0" w:color="000000"/>
+              <w:bottom w:val="single" w:sz="6" w:space="0" w:color="000000"/>
+              <w:right w:val="single" w:sz="6" w:space="0" w:color="000000"/>
+            </w:tcBorders>
+          </w:tcPr>
+          <w:p>
+            <w:pPr>
+              <w:spacing w:after="0" w:line="259" w:lineRule="auto"/>
+              <w:ind w:left="0" w:right="0" w:firstLine="0"/>
+              <w:rPr>
+                <w:rFonts w:ascii="Courier New" w:eastAsia="Courier New" w:hAnsi="Courier New" w:cs="Courier New"/>
+                <w:sz w:val="18"/>
+              </w:rPr>
+            </w:pPr>
+            <w:r>
+              <w:rPr>
+                <w:rFonts w:ascii="Courier New" w:eastAsia="Courier New" w:hAnsi="Courier New" w:cs="Courier New"/>
+                <w:sz w:val="18"/>
+              </w:rPr>
+              <w:t>Account</w:t>
+            </w:r>
+          </w:p>
+        </w:tc>
+        <w:tc>
+          <w:tcPr>
+            <w:tcW w:w="1332" w:type="dxa"/>
+            <w:tcBorders>
+              <w:top w:val="single" w:sz="6" w:space="0" w:color="000000"/>
+              <w:left w:val="single" w:sz="6" w:space="0" w:color="000000"/>
+              <w:bottom w:val="single" w:sz="6" w:space="0" w:color="000000"/>
+              <w:right w:val="single" w:sz="6" w:space="0" w:color="000000"/>
+            </w:tcBorders>
+          </w:tcPr>
+          <w:p>
+            <w:pPr>
+              <w:spacing w:after="0" w:line="259" w:lineRule="auto"/>
+              <w:ind w:left="0" w:right="0" w:firstLine="0"/>
+              <w:rPr>
+                <w:rFonts w:ascii="Courier New" w:eastAsia="Courier New" w:hAnsi="Courier New" w:cs="Courier New"/>
+                <w:sz w:val="18"/>
+              </w:rPr>
+            </w:pPr>
+            <w:r>
+              <w:rPr>
+                <w:rFonts w:ascii="Courier New" w:eastAsia="Courier New" w:hAnsi="Courier New" w:cs="Courier New"/>
+                <w:sz w:val="18"/>
+              </w:rPr>
+              <w:t>Y</w:t>
+            </w:r>
+          </w:p>
+        </w:tc>
+        <w:tc>
+          <w:tcPr>
+            <w:tcW w:w="5356" w:type="dxa"/>
+            <w:tcBorders>
+              <w:top w:val="single" w:sz="6" w:space="0" w:color="000000"/>
+              <w:left w:val="single" w:sz="6" w:space="0" w:color="000000"/>
+              <w:bottom w:val="single" w:sz="6" w:space="0" w:color="000000"/>
+              <w:right w:val="single" w:sz="6" w:space="0" w:color="000000"/>
+            </w:tcBorders>
+          </w:tcPr>
+          <w:p>
+            <w:pPr>
+              <w:spacing w:after="0" w:line="259" w:lineRule="auto"/>
+              <w:ind w:left="0" w:right="0" w:firstLine="0"/>
+              <w:rPr>
+                <w:rFonts w:ascii="Courier New" w:eastAsia="Courier New" w:hAnsi="Courier New" w:cs="Courier New"/>
+                <w:sz w:val="18"/>
+              </w:rPr>
+            </w:pPr>
+            <w:r>
+              <w:rPr>
+                <w:rFonts w:ascii="Courier New" w:eastAsia="Courier New" w:hAnsi="Courier New" w:cs="Courier New"/>
+                <w:sz w:val="18"/>
+              </w:rPr>
+              <w:t>Owner, depend on DEX</w:t>
+            </w:r>
+          </w:p>
+        </w:tc>
+      </w:tr>
+      <w:tr>
+        <w:trPr>
+          <w:trHeight w:val="853"/>
+        </w:trPr>
+        <w:tc>
+          <w:tcPr>
+            <w:tcW w:w="673" w:type="dxa"/>
+            <w:tcBorders>
+              <w:top w:val="single" w:sz="6" w:space="0" w:color="000000"/>
+              <w:left w:val="single" w:sz="6" w:space="0" w:color="000000"/>
+              <w:bottom w:val="single" w:sz="6" w:space="0" w:color="000000"/>
+              <w:right w:val="single" w:sz="6" w:space="0" w:color="000000"/>
+            </w:tcBorders>
+          </w:tcPr>
+          <w:p>
+            <w:pPr>
+              <w:spacing w:after="0" w:line="259" w:lineRule="auto"/>
+              <w:ind w:left="0" w:right="0" w:firstLine="0"/>
             </w:pPr>
             <w:r>
               <w:rPr>
@@ -11693,19 +11808,36 @@
           </w:p>
           <w:p>
             <w:pPr>
-              <w:numPr>
-                <w:ilvl w:val="0"/>
-                <w:numId w:val="13"/>
-              </w:numPr>
-              <w:spacing w:after="0" w:line="259" w:lineRule="auto"/>
-              <w:ind w:right="0" w:hanging="215"/>
-            </w:pPr>
-            <w:r>
-              <w:rPr>
-                <w:rFonts w:ascii="Courier New" w:eastAsia="Courier New" w:hAnsi="Courier New" w:cs="Courier New"/>
-                <w:sz w:val="18"/>
-              </w:rPr>
-              <w:t xml:space="preserve">= Immediate or Cancel (IOC) </w:t>
+              <w:spacing w:after="0" w:line="259" w:lineRule="auto"/>
+              <w:ind w:left="215" w:right="0" w:firstLine="0"/>
+            </w:pPr>
+            <w:r>
+              <w:rPr>
+                <w:rFonts w:ascii="Courier New" w:eastAsia="Courier New" w:hAnsi="Courier New" w:cs="Courier New"/>
+                <w:sz w:val="18"/>
+              </w:rPr>
+              <w:t>‘1’</w:t>
+            </w:r>
+            <w:r>
+              <w:rPr>
+                <w:rFonts w:ascii="Courier New" w:eastAsia="Courier New" w:hAnsi="Courier New" w:cs="Courier New"/>
+                <w:sz w:val="18"/>
+              </w:rPr>
+              <w:t xml:space="preserve">= </w:t>
+            </w:r>
+            <w:r>
+              <w:rPr>
+                <w:rFonts w:ascii="Courier New" w:eastAsia="Courier New" w:hAnsi="Courier New" w:cs="Courier New"/>
+                <w:sz w:val="18"/>
+              </w:rPr>
+              <w:t>GTC</w:t>
+            </w:r>
+            <w:r>
+              <w:rPr>
+                <w:rFonts w:ascii="Courier New" w:eastAsia="Courier New" w:hAnsi="Courier New" w:cs="Courier New"/>
+                <w:sz w:val="18"/>
+              </w:rPr>
+              <w:t xml:space="preserve"> </w:t>
             </w:r>
           </w:p>
           <w:p>
@@ -12200,7 +12332,14 @@
                 <w:rFonts w:ascii="Courier New" w:eastAsia="Courier New" w:hAnsi="Courier New" w:cs="Courier New"/>
                 <w:sz w:val="18"/>
               </w:rPr>
-              <w:t xml:space="preserve">Y </w:t>
+              <w:t>N</w:t>
+            </w:r>
+            <w:r>
+              <w:rPr>
+                <w:rFonts w:ascii="Courier New" w:eastAsia="Courier New" w:hAnsi="Courier New" w:cs="Courier New"/>
+                <w:sz w:val="18"/>
+              </w:rPr>
+              <w:t xml:space="preserve"> </w:t>
             </w:r>
           </w:p>
         </w:tc>
@@ -12660,7 +12799,14 @@
                 <w:rFonts w:ascii="Courier New" w:eastAsia="Courier New" w:hAnsi="Courier New" w:cs="Courier New"/>
                 <w:sz w:val="18"/>
               </w:rPr>
-              <w:t xml:space="preserve">Y </w:t>
+              <w:t>N</w:t>
+            </w:r>
+            <w:r>
+              <w:rPr>
+                <w:rFonts w:ascii="Courier New" w:eastAsia="Courier New" w:hAnsi="Courier New" w:cs="Courier New"/>
+                <w:sz w:val="18"/>
+              </w:rPr>
+              <w:t xml:space="preserve"> </w:t>
             </w:r>
           </w:p>
         </w:tc>
@@ -12761,7 +12907,14 @@
                 <w:rFonts w:ascii="Courier New" w:eastAsia="Courier New" w:hAnsi="Courier New" w:cs="Courier New"/>
                 <w:sz w:val="18"/>
               </w:rPr>
-              <w:t xml:space="preserve">Y </w:t>
+              <w:t>Y</w:t>
+            </w:r>
+            <w:r>
+              <w:rPr>
+                <w:rFonts w:ascii="Courier New" w:eastAsia="Courier New" w:hAnsi="Courier New" w:cs="Courier New"/>
+                <w:sz w:val="18"/>
+              </w:rPr>
+              <w:t xml:space="preserve"> </w:t>
             </w:r>
           </w:p>
         </w:tc>
@@ -13315,7 +13468,14 @@
                 <w:rFonts w:ascii="Courier New" w:eastAsia="Courier New" w:hAnsi="Courier New" w:cs="Courier New"/>
                 <w:sz w:val="18"/>
               </w:rPr>
-              <w:t xml:space="preserve">Y </w:t>
+              <w:t>N</w:t>
+            </w:r>
+            <w:r>
+              <w:rPr>
+                <w:rFonts w:ascii="Courier New" w:eastAsia="Courier New" w:hAnsi="Courier New" w:cs="Courier New"/>
+                <w:sz w:val="18"/>
+              </w:rPr>
+              <w:t xml:space="preserve"> </w:t>
             </w:r>
           </w:p>
         </w:tc>
@@ -13426,7 +13586,14 @@
                 <w:rFonts w:ascii="Courier New" w:eastAsia="Courier New" w:hAnsi="Courier New" w:cs="Courier New"/>
                 <w:sz w:val="18"/>
               </w:rPr>
-              <w:t xml:space="preserve">Y </w:t>
+              <w:t>N</w:t>
+            </w:r>
+            <w:r>
+              <w:rPr>
+                <w:rFonts w:ascii="Courier New" w:eastAsia="Courier New" w:hAnsi="Courier New" w:cs="Courier New"/>
+                <w:sz w:val="18"/>
+              </w:rPr>
+              <w:t xml:space="preserve"> </w:t>
             </w:r>
           </w:p>
         </w:tc>
@@ -13617,6 +13784,21 @@
               </w:rPr>
               <w:t xml:space="preserve">= Immediate or Cancel (IOC) </w:t>
             </w:r>
+          </w:p>
+          <w:p>
+            <w:pPr>
+              <w:spacing w:after="0" w:line="259" w:lineRule="auto"/>
+              <w:ind w:left="215" w:right="0" w:firstLine="0"/>
+            </w:pPr>
+            <w:r>
+              <w:rPr>
+                <w:rFonts w:ascii="Courier New" w:eastAsia="Courier New" w:hAnsi="Courier New" w:cs="Courier New"/>
+                <w:sz w:val="18"/>
+              </w:rPr>
+              <w:t>For limit orders only</w:t>
+            </w:r>
+            <w:bookmarkStart w:id="0" w:name="_GoBack"/>
+            <w:bookmarkEnd w:id="0"/>
             <w:r>
               <w:rPr>
                 <w:rFonts w:ascii="Courier New" w:eastAsia="Courier New" w:hAnsi="Courier New" w:cs="Courier New"/>
@@ -13699,7 +13881,14 @@
                 <w:rFonts w:ascii="Courier New" w:eastAsia="Courier New" w:hAnsi="Courier New" w:cs="Courier New"/>
                 <w:sz w:val="18"/>
               </w:rPr>
-              <w:t xml:space="preserve">Y </w:t>
+              <w:t>N</w:t>
+            </w:r>
+            <w:r>
+              <w:rPr>
+                <w:rFonts w:ascii="Courier New" w:eastAsia="Courier New" w:hAnsi="Courier New" w:cs="Courier New"/>
+                <w:sz w:val="18"/>
+              </w:rPr>
+              <w:t xml:space="preserve"> </w:t>
             </w:r>
           </w:p>
         </w:tc>
@@ -14243,7 +14432,14 @@
                 <w:rFonts w:ascii="Courier New" w:eastAsia="Courier New" w:hAnsi="Courier New" w:cs="Courier New"/>
                 <w:sz w:val="18"/>
               </w:rPr>
-              <w:t xml:space="preserve">Y </w:t>
+              <w:t>N</w:t>
+            </w:r>
+            <w:r>
+              <w:rPr>
+                <w:rFonts w:ascii="Courier New" w:eastAsia="Courier New" w:hAnsi="Courier New" w:cs="Courier New"/>
+                <w:sz w:val="18"/>
+              </w:rPr>
+              <w:t xml:space="preserve"> </w:t>
             </w:r>
           </w:p>
         </w:tc>
@@ -14344,7 +14540,14 @@
                 <w:rFonts w:ascii="Courier New" w:eastAsia="Courier New" w:hAnsi="Courier New" w:cs="Courier New"/>
                 <w:sz w:val="18"/>
               </w:rPr>
-              <w:t xml:space="preserve">Y </w:t>
+              <w:t>N</w:t>
+            </w:r>
+            <w:r>
+              <w:rPr>
+                <w:rFonts w:ascii="Courier New" w:eastAsia="Courier New" w:hAnsi="Courier New" w:cs="Courier New"/>
+                <w:sz w:val="18"/>
+              </w:rPr>
+              <w:t xml:space="preserve"> </w:t>
             </w:r>
           </w:p>
         </w:tc>
@@ -14559,7 +14762,14 @@
                 <w:rFonts w:ascii="Courier New" w:eastAsia="Courier New" w:hAnsi="Courier New" w:cs="Courier New"/>
                 <w:sz w:val="18"/>
               </w:rPr>
-              <w:t xml:space="preserve">Y </w:t>
+              <w:t>N</w:t>
+            </w:r>
+            <w:r>
+              <w:rPr>
+                <w:rFonts w:ascii="Courier New" w:eastAsia="Courier New" w:hAnsi="Courier New" w:cs="Courier New"/>
+                <w:sz w:val="18"/>
+              </w:rPr>
+              <w:t xml:space="preserve"> </w:t>
             </w:r>
           </w:p>
         </w:tc>
@@ -17403,14 +17613,27 @@
       </w:rPr>
       <w:t>/</w:t>
     </w:r>
-    <w:fldSimple w:instr=" NUMPAGES   \* MERGEFORMAT ">
-      <w:r>
-        <w:rPr>
-          <w:sz w:val="12"/>
-        </w:rPr>
-        <w:t>18</w:t>
-      </w:r>
-    </w:fldSimple>
+    <w:r>
+      <w:fldChar w:fldCharType="begin"/>
+    </w:r>
+    <w:r>
+      <w:instrText xml:space="preserve"> NUMPAGES   \* MERGEFORMAT </w:instrText>
+    </w:r>
+    <w:r>
+      <w:fldChar w:fldCharType="separate"/>
+    </w:r>
+    <w:r>
+      <w:rPr>
+        <w:sz w:val="12"/>
+      </w:rPr>
+      <w:t>18</w:t>
+    </w:r>
+    <w:r>
+      <w:rPr>
+        <w:sz w:val="12"/>
+      </w:rPr>
+      <w:fldChar w:fldCharType="end"/>
+    </w:r>
     <w:r>
       <w:rPr>
         <w:sz w:val="12"/>
@@ -17480,15 +17703,29 @@
       </w:rPr>
       <w:t>/</w:t>
     </w:r>
-    <w:fldSimple w:instr=" NUMPAGES   \* MERGEFORMAT ">
-      <w:r>
-        <w:rPr>
-          <w:noProof/>
-          <w:sz w:val="12"/>
-        </w:rPr>
-        <w:t>1</w:t>
-      </w:r>
-    </w:fldSimple>
+    <w:r>
+      <w:fldChar w:fldCharType="begin"/>
+    </w:r>
+    <w:r>
+      <w:instrText xml:space="preserve"> NUMPAGES   \* MERGEFORMAT </w:instrText>
+    </w:r>
+    <w:r>
+      <w:fldChar w:fldCharType="separate"/>
+    </w:r>
+    <w:r>
+      <w:rPr>
+        <w:noProof/>
+        <w:sz w:val="12"/>
+      </w:rPr>
+      <w:t>1</w:t>
+    </w:r>
+    <w:r>
+      <w:rPr>
+        <w:noProof/>
+        <w:sz w:val="12"/>
+      </w:rPr>
+      <w:fldChar w:fldCharType="end"/>
+    </w:r>
     <w:r>
       <w:rPr>
         <w:sz w:val="12"/>
@@ -17603,14 +17840,27 @@
       </w:rPr>
       <w:t>/</w:t>
     </w:r>
-    <w:fldSimple w:instr=" NUMPAGES   \* MERGEFORMAT ">
-      <w:r>
-        <w:rPr>
-          <w:sz w:val="12"/>
-        </w:rPr>
-        <w:t>18</w:t>
-      </w:r>
-    </w:fldSimple>
+    <w:r>
+      <w:fldChar w:fldCharType="begin"/>
+    </w:r>
+    <w:r>
+      <w:instrText xml:space="preserve"> NUMPAGES   \* MERGEFORMAT </w:instrText>
+    </w:r>
+    <w:r>
+      <w:fldChar w:fldCharType="separate"/>
+    </w:r>
+    <w:r>
+      <w:rPr>
+        <w:sz w:val="12"/>
+      </w:rPr>
+      <w:t>18</w:t>
+    </w:r>
+    <w:r>
+      <w:rPr>
+        <w:sz w:val="12"/>
+      </w:rPr>
+      <w:fldChar w:fldCharType="end"/>
+    </w:r>
     <w:r>
       <w:rPr>
         <w:sz w:val="12"/>

</xml_diff>